<commit_message>
MFY auto commit at 17/12/2021 14:33:13
</commit_message>
<xml_diff>
--- a/1) Principles of Management_EM/Assignments/A3/Muhammad_Fahad_FA19-BSSE-0014_EM.docx
+++ b/1) Principles of Management_EM/Assignments/A3/Muhammad_Fahad_FA19-BSSE-0014_EM.docx
@@ -176,8 +176,9 @@
       <w:pPr>
         <w:tabs>
           <w:tab w:val="left" w:pos="4650"/>
+          <w:tab w:val="center" w:pos="5400"/>
+          <w:tab w:val="left" w:pos="7703"/>
         </w:tabs>
-        <w:jc w:val="center"/>
         <w:rPr>
           <w:rFonts w:ascii="Times New Roman" w:hAnsi="Times New Roman" w:cs="Times New Roman"/>
           <w:sz w:val="40"/>
@@ -191,6 +192,15 @@
           <w:sz w:val="44"/>
           <w:szCs w:val="44"/>
         </w:rPr>
+        <w:tab/>
+      </w:r>
+      <w:r>
+        <w:rPr>
+          <w:rFonts w:ascii="Times New Roman" w:hAnsi="Times New Roman" w:cs="Times New Roman"/>
+          <w:b/>
+          <w:sz w:val="44"/>
+          <w:szCs w:val="44"/>
+        </w:rPr>
         <w:t>ID:</w:t>
       </w:r>
       <w:r>
@@ -208,6 +218,15 @@
           <w:szCs w:val="44"/>
         </w:rPr>
         <w:t>FA19-BSSE-0014</w:t>
+      </w:r>
+      <w:bookmarkStart w:id="0" w:name="_GoBack"/>
+      <w:r>
+        <w:rPr>
+          <w:rFonts w:ascii="Times New Roman" w:hAnsi="Times New Roman" w:cs="Times New Roman"/>
+          <w:sz w:val="40"/>
+          <w:szCs w:val="44"/>
+        </w:rPr>
+        <w:tab/>
       </w:r>
     </w:p>
     <w:p>
@@ -264,6 +283,7 @@
         <w:t xml:space="preserve"> Management</w:t>
       </w:r>
     </w:p>
+    <w:bookmarkEnd w:id="0"/>
     <w:p>
       <w:pPr>
         <w:tabs>
@@ -476,6 +496,14 @@
         </w:rPr>
         <w:t>Facebook</w:t>
       </w:r>
+      <w:r>
+        <w:rPr>
+          <w:b/>
+          <w:color w:val="auto"/>
+          <w:sz w:val="40"/>
+        </w:rPr>
+        <w:t>:</w:t>
+      </w:r>
     </w:p>
     <w:p>
       <w:pPr>
@@ -514,8 +542,8 @@
         </w:rPr>
         <w:drawing>
           <wp:inline distT="0" distB="0" distL="0" distR="0">
-            <wp:extent cx="4883785" cy="3241675"/>
-            <wp:effectExtent l="0" t="0" r="0" b="0"/>
+            <wp:extent cx="5388677" cy="3576804"/>
+            <wp:effectExtent l="0" t="0" r="2540" b="5080"/>
             <wp:docPr id="3" name="Picture 3" descr="C:\Users\MFY\Desktop\Semeste_5_FALL-2021_\1) Principles of Management_EM\Assignments\A3\unnamed.png"/>
             <wp:cNvGraphicFramePr>
               <a:graphicFrameLocks xmlns:a="http://schemas.openxmlformats.org/drawingml/2006/main" noChangeAspect="1"/>
@@ -545,7 +573,7 @@
                   <pic:spPr bwMode="auto">
                     <a:xfrm>
                       <a:off x="0" y="0"/>
-                      <a:ext cx="4883785" cy="3241675"/>
+                      <a:ext cx="5395784" cy="3581522"/>
                     </a:xfrm>
                     <a:prstGeom prst="rect">
                       <a:avLst/>
@@ -602,13 +630,7 @@
         <w:t>Function base</w:t>
       </w:r>
       <w:r>
-        <w:t xml:space="preserve"> Structure (according to the </w:t>
-      </w:r>
-      <w:r>
-        <w:t>chart</w:t>
-      </w:r>
-      <w:r>
-        <w:t>)</w:t>
+        <w:t xml:space="preserve"> Structure</w:t>
       </w:r>
       <w:r>
         <w:t xml:space="preserve">. </w:t>
@@ -638,20 +660,20 @@
         <w:drawing>
           <wp:anchor distT="0" distB="0" distL="114300" distR="114300" simplePos="0" relativeHeight="251658240" behindDoc="0" locked="0" layoutInCell="1" allowOverlap="1">
             <wp:simplePos x="0" y="0"/>
-            <wp:positionH relativeFrom="column">
-              <wp:posOffset>3962400</wp:posOffset>
+            <wp:positionH relativeFrom="margin">
+              <wp:align>right</wp:align>
             </wp:positionH>
             <wp:positionV relativeFrom="paragraph">
-              <wp:posOffset>17145</wp:posOffset>
+              <wp:posOffset>9608</wp:posOffset>
             </wp:positionV>
-            <wp:extent cx="2854960" cy="2500630"/>
-            <wp:effectExtent l="0" t="0" r="2540" b="0"/>
+            <wp:extent cx="2568575" cy="2249805"/>
+            <wp:effectExtent l="0" t="0" r="3175" b="0"/>
             <wp:wrapThrough wrapText="bothSides">
               <wp:wrapPolygon edited="0">
                 <wp:start x="0" y="0"/>
-                <wp:lineTo x="0" y="21392"/>
-                <wp:lineTo x="21475" y="21392"/>
-                <wp:lineTo x="21475" y="0"/>
+                <wp:lineTo x="0" y="21399"/>
+                <wp:lineTo x="21467" y="21399"/>
+                <wp:lineTo x="21467" y="0"/>
                 <wp:lineTo x="0" y="0"/>
               </wp:wrapPolygon>
             </wp:wrapThrough>
@@ -681,7 +703,7 @@
                   <pic:spPr>
                     <a:xfrm>
                       <a:off x="0" y="0"/>
-                      <a:ext cx="2854960" cy="2500630"/>
+                      <a:ext cx="2568575" cy="2249805"/>
                     </a:xfrm>
                     <a:prstGeom prst="rect">
                       <a:avLst/>
@@ -737,18 +759,65 @@
         <w:t>: u</w:t>
       </w:r>
       <w:r>
-        <w:t>nlike most large organizations, Facebook uses a matrix org structure. The key characteristics of the matrix structure help to facilitate the needs of tech</w:t>
-      </w:r>
-      <w:bookmarkStart w:id="0" w:name="_GoBack"/>
-      <w:bookmarkEnd w:id="0"/>
-      <w:r>
-        <w:t>-orientated companies like Facebook</w:t>
+        <w:t>nlike most large organizations, Facebook uses a matrix org structure. The key characteristics of the matrix structure help to facilitate the needs of tech-orientated companies like Facebook</w:t>
       </w:r>
       <w:r>
         <w:t xml:space="preserve"> </w:t>
       </w:r>
       <w:r>
         <w:t>creativity, innovation, and the scope to expand and diversify.</w:t>
+      </w:r>
+    </w:p>
+    <w:p>
+      <w:r>
+        <w:rPr>
+          <w:b/>
+        </w:rPr>
+        <w:t>M</w:t>
+      </w:r>
+      <w:r>
+        <w:rPr>
+          <w:b/>
+        </w:rPr>
+        <w:t xml:space="preserve">atrix </w:t>
+      </w:r>
+      <w:r>
+        <w:rPr>
+          <w:b/>
+        </w:rPr>
+        <w:t>O</w:t>
+      </w:r>
+      <w:r>
+        <w:rPr>
+          <w:b/>
+        </w:rPr>
+        <w:t>rg structure</w:t>
+      </w:r>
+      <w:r>
+        <w:rPr>
+          <w:b/>
+        </w:rPr>
+        <w:t xml:space="preserve"> (</w:t>
+      </w:r>
+      <w:proofErr w:type="spellStart"/>
+      <w:r>
+        <w:rPr>
+          <w:b/>
+        </w:rPr>
+        <w:t>Defination</w:t>
+      </w:r>
+      <w:proofErr w:type="spellEnd"/>
+      <w:r>
+        <w:rPr>
+          <w:b/>
+        </w:rPr>
+        <w:t>)</w:t>
+      </w:r>
+      <w:r>
+        <w:t xml:space="preserve">: </w:t>
+      </w:r>
+      <w:r>
+        <w:t>A matrix organizational structure is a workplace format in which employees report to two or more managers rather than one manager overseeing every aspect of a project. For example, an employee may have a primary manager they report to as well as one or more project managers they work under.</w:t>
       </w:r>
     </w:p>
     <w:sectPr>

</xml_diff>